<commit_message>
Changed cancel to reset
</commit_message>
<xml_diff>
--- a/report.docx
+++ b/report.docx
@@ -326,13 +326,7 @@
         <w:jc w:val="both"/>
       </w:pPr>
       <w:r>
-        <w:t xml:space="preserve">Logging out is the same whether you are a </w:t>
-      </w:r>
-      <w:r>
-        <w:t>Facebook</w:t>
-      </w:r>
-      <w:r>
-        <w:t xml:space="preserve"> or regular user</w:t>
+        <w:t>Logging out is the same whether you are a Facebook or regular user</w:t>
       </w:r>
     </w:p>
     <w:p>
@@ -345,13 +339,7 @@
         <w:jc w:val="both"/>
       </w:pPr>
       <w:r>
-        <w:t xml:space="preserve">If you are already have an account, clicking the </w:t>
-      </w:r>
-      <w:r>
-        <w:t>Facebook</w:t>
-      </w:r>
-      <w:r>
-        <w:t xml:space="preserve"> login button will sign you in the same way as regular sign in.</w:t>
+        <w:t>If you are already have an account, clicking the Facebook login button will sign you in the same way as regular sign in.</w:t>
       </w:r>
     </w:p>
     <w:p>
@@ -603,25 +591,19 @@
         </w:numPr>
       </w:pPr>
       <w:r>
-        <w:t>Pressing the search button will redirect user to the results page which sho</w:t>
-      </w:r>
-      <w:r>
-        <w:t>ws a list of the search results</w:t>
-      </w:r>
-    </w:p>
-    <w:p>
-      <w:pPr>
-        <w:pStyle w:val="ListParagraph"/>
-        <w:numPr>
-          <w:ilvl w:val="0"/>
-          <w:numId w:val="2"/>
-        </w:numPr>
-      </w:pPr>
-      <w:r>
-        <w:t xml:space="preserve">When a user rates a course a 4 or higher out of 5, the course category and teacher name is added to the user’s </w:t>
-      </w:r>
-      <w:r>
-        <w:t>favorites field in the database</w:t>
+        <w:t>Pressing the search button will redirect user to the results page which shows a list of the search results</w:t>
+      </w:r>
+    </w:p>
+    <w:p>
+      <w:pPr>
+        <w:pStyle w:val="ListParagraph"/>
+        <w:numPr>
+          <w:ilvl w:val="0"/>
+          <w:numId w:val="2"/>
+        </w:numPr>
+      </w:pPr>
+      <w:r>
+        <w:t>When a user rates a course a 4 or higher out of 5, the course category and teacher name is added to the user’s favorites field in the database</w:t>
       </w:r>
     </w:p>
     <w:p>
@@ -927,10 +909,7 @@
         </w:numPr>
       </w:pPr>
       <w:r>
-        <w:t>Un</w:t>
-      </w:r>
-      <w:r>
-        <w:t>flag course (only seen by admins and course was reported)</w:t>
+        <w:t>Unflag course (only seen by admins and course was reported)</w:t>
       </w:r>
     </w:p>
     <w:p>
@@ -1361,37 +1340,8 @@
       <w:r>
         <w:t>Password: cat</w:t>
       </w:r>
-    </w:p>
-    <w:p>
-      <w:pPr>
-        <w:pStyle w:val="ListParagraph"/>
-        <w:numPr>
-          <w:ilvl w:val="0"/>
-          <w:numId w:val="2"/>
-        </w:numPr>
-      </w:pPr>
-      <w:r>
-        <w:t xml:space="preserve">Although </w:t>
-      </w:r>
-      <w:r>
-        <w:t xml:space="preserve">Athavan </w:t>
-      </w:r>
-      <w:r>
-        <w:t>has few submits,</w:t>
-      </w:r>
       <w:bookmarkStart w:id="0" w:name="_GoBack"/>
       <w:bookmarkEnd w:id="0"/>
-      <w:r>
-        <w:t xml:space="preserve"> he </w:t>
-      </w:r>
-      <w:r>
-        <w:t>worked on security.</w:t>
-      </w:r>
-    </w:p>
-    <w:p>
-      <w:pPr>
-        <w:jc w:val="both"/>
-      </w:pPr>
     </w:p>
     <w:sectPr>
       <w:pgSz w:w="12240" w:h="15840"/>
@@ -2557,6 +2507,7 @@
   <w:style w:type="character" w:default="1" w:styleId="DefaultParagraphFont">
     <w:name w:val="Default Paragraph Font"/>
     <w:uiPriority w:val="1"/>
+    <w:semiHidden/>
     <w:unhideWhenUsed/>
   </w:style>
   <w:style w:type="table" w:default="1" w:styleId="TableNormal">

</xml_diff>